<commit_message>
Se actualizan los requisitos de contraseña
</commit_message>
<xml_diff>
--- a/Bitacora.docx
+++ b/Bitacora.docx
@@ -6,14 +6,14 @@
       <w:pPr>
         <w:jc w:val="center"/>
         <w:rPr>
-          <w:sz w:val="36"/>
-          <w:szCs w:val="36"/>
-        </w:rPr>
-      </w:pPr>
-      <w:r>
-        <w:rPr>
-          <w:sz w:val="36"/>
-          <w:szCs w:val="36"/>
+          <w:sz w:val="40"/>
+          <w:szCs w:val="40"/>
+        </w:rPr>
+      </w:pPr>
+      <w:r>
+        <w:rPr>
+          <w:sz w:val="40"/>
+          <w:szCs w:val="40"/>
         </w:rPr>
         <w:t>Proceso de desarrollo</w:t>
       </w:r>
@@ -63,16 +63,15 @@
         <w:jc w:val="both"/>
       </w:pPr>
       <w:r>
-        <w:t>Se decidió</w:t>
-      </w:r>
-      <w:r>
-        <w:t xml:space="preserve"> iniciar 2 carpetas de proyecto debido a que su naturaleza es en funcionamiento es diferente: Api donde se pondrá toda la lógica del backend y las peticiones que tengan una solicitud que requiera de comunicación con la base de datos y la parte de </w:t>
-      </w:r>
-      <w:r>
-        <w:t>F</w:t>
-      </w:r>
-      <w:r>
-        <w:t>rontend que se encarga de procesar únicamente de la vista.</w:t>
+        <w:t xml:space="preserve">Decidí iniciar 2 carpetas de proyecto debido a que su naturaleza es en funcionamiento es diferente: Api donde se pondrá toda la lógica del backend y las peticiones que tengan una solicitud que requiera de comunicación con la base de datos y la parte de </w:t>
+      </w:r>
+      <w:proofErr w:type="spellStart"/>
+      <w:r>
+        <w:t>frontend</w:t>
+      </w:r>
+      <w:proofErr w:type="spellEnd"/>
+      <w:r>
+        <w:t xml:space="preserve"> que se encarga de procesar únicamente de la vista.</w:t>
       </w:r>
     </w:p>
     <w:p>
@@ -96,28 +95,23 @@
         <w:jc w:val="both"/>
       </w:pPr>
       <w:r>
-        <w:t xml:space="preserve">Para el backend, se escoge Php 8 y para </w:t>
-      </w:r>
-      <w:r>
-        <w:t>F</w:t>
-      </w:r>
-      <w:r>
-        <w:t xml:space="preserve">rontend </w:t>
-      </w:r>
-      <w:r>
-        <w:t>H</w:t>
-      </w:r>
-      <w:r>
-        <w:t xml:space="preserve">tml y </w:t>
-      </w:r>
-      <w:r>
-        <w:t>JS</w:t>
-      </w:r>
-      <w:r>
-        <w:t xml:space="preserve"> con la librería JQuery</w:t>
-      </w:r>
-      <w:r>
-        <w:t>.</w:t>
+        <w:t xml:space="preserve">Para el backend, se escoge </w:t>
+      </w:r>
+      <w:proofErr w:type="spellStart"/>
+      <w:r>
+        <w:t>Php</w:t>
+      </w:r>
+      <w:proofErr w:type="spellEnd"/>
+      <w:r>
+        <w:t xml:space="preserve"> 8 y para </w:t>
+      </w:r>
+      <w:proofErr w:type="spellStart"/>
+      <w:r>
+        <w:t>frontend</w:t>
+      </w:r>
+      <w:proofErr w:type="spellEnd"/>
+      <w:r>
+        <w:t xml:space="preserve"> VueJS.</w:t>
       </w:r>
     </w:p>
     <w:p>
@@ -141,17 +135,13 @@
         <w:jc w:val="both"/>
       </w:pPr>
       <w:r>
-        <w:t xml:space="preserve">Dados los requisitos presentados en la prueba, se pone como objetivo el desarrollo de un software que permita a un usuario registrarse con su número de teléfono </w:t>
-      </w:r>
-      <w:r>
-        <w:t xml:space="preserve">e identificación </w:t>
-      </w:r>
-      <w:r>
-        <w:t>que será corroborado, y allí empiece con un sistema de registro propio de sus usuarios (que no será accesible desde otro usuario).</w:t>
-      </w:r>
-      <w:r>
-        <w:t xml:space="preserve"> </w:t>
-      </w:r>
+        <w:t>Dados los requisitos presentados en la prueba, se pone como objetivo el desarrollo de un software que permita a un usuario registrarse con su número de teléfono que será corroborado, y allí empiece con un sistema de registro propio de sus usuarios (que no será accesible desde otro usuario).</w:t>
+      </w:r>
+    </w:p>
+    <w:p>
+      <w:pPr>
+        <w:jc w:val="both"/>
+      </w:pPr>
       <w:r>
         <w:t>Se identificarán algunas bases de datos</w:t>
       </w:r>
@@ -213,6 +203,71 @@
       <w:pPr>
         <w:pStyle w:val="Prrafodelista"/>
         <w:numPr>
+          <w:ilvl w:val="2"/>
+          <w:numId w:val="1"/>
+        </w:numPr>
+        <w:jc w:val="both"/>
+      </w:pPr>
+      <w:r>
+        <w:t>Identificación</w:t>
+      </w:r>
+    </w:p>
+    <w:p>
+      <w:pPr>
+        <w:pStyle w:val="Prrafodelista"/>
+        <w:numPr>
+          <w:ilvl w:val="2"/>
+          <w:numId w:val="1"/>
+        </w:numPr>
+        <w:jc w:val="both"/>
+      </w:pPr>
+      <w:r>
+        <w:t>Usuario</w:t>
+      </w:r>
+    </w:p>
+    <w:p>
+      <w:pPr>
+        <w:pStyle w:val="Prrafodelista"/>
+        <w:numPr>
+          <w:ilvl w:val="2"/>
+          <w:numId w:val="1"/>
+        </w:numPr>
+        <w:jc w:val="both"/>
+      </w:pPr>
+      <w:r>
+        <w:t>Nombre</w:t>
+      </w:r>
+    </w:p>
+    <w:p>
+      <w:pPr>
+        <w:pStyle w:val="Prrafodelista"/>
+        <w:numPr>
+          <w:ilvl w:val="2"/>
+          <w:numId w:val="1"/>
+        </w:numPr>
+        <w:jc w:val="both"/>
+      </w:pPr>
+      <w:r>
+        <w:t>Teléfono</w:t>
+      </w:r>
+    </w:p>
+    <w:p>
+      <w:pPr>
+        <w:pStyle w:val="Prrafodelista"/>
+        <w:numPr>
+          <w:ilvl w:val="2"/>
+          <w:numId w:val="1"/>
+        </w:numPr>
+        <w:jc w:val="both"/>
+      </w:pPr>
+      <w:r>
+        <w:t>Correo</w:t>
+      </w:r>
+    </w:p>
+    <w:p>
+      <w:pPr>
+        <w:pStyle w:val="Prrafodelista"/>
+        <w:numPr>
           <w:ilvl w:val="1"/>
           <w:numId w:val="1"/>
         </w:numPr>
@@ -226,6 +281,97 @@
       <w:pPr>
         <w:pStyle w:val="Prrafodelista"/>
         <w:numPr>
+          <w:ilvl w:val="2"/>
+          <w:numId w:val="1"/>
+        </w:numPr>
+        <w:jc w:val="both"/>
+      </w:pPr>
+      <w:r>
+        <w:t>Identificación</w:t>
+      </w:r>
+    </w:p>
+    <w:p>
+      <w:pPr>
+        <w:pStyle w:val="Prrafodelista"/>
+        <w:numPr>
+          <w:ilvl w:val="2"/>
+          <w:numId w:val="1"/>
+        </w:numPr>
+        <w:jc w:val="both"/>
+      </w:pPr>
+      <w:r>
+        <w:t>Nombre</w:t>
+      </w:r>
+    </w:p>
+    <w:p>
+      <w:pPr>
+        <w:pStyle w:val="Prrafodelista"/>
+        <w:numPr>
+          <w:ilvl w:val="2"/>
+          <w:numId w:val="1"/>
+        </w:numPr>
+        <w:jc w:val="both"/>
+      </w:pPr>
+      <w:r>
+        <w:t>Usuario responsable</w:t>
+      </w:r>
+    </w:p>
+    <w:p>
+      <w:pPr>
+        <w:pStyle w:val="Prrafodelista"/>
+        <w:numPr>
+          <w:ilvl w:val="2"/>
+          <w:numId w:val="1"/>
+        </w:numPr>
+        <w:jc w:val="both"/>
+      </w:pPr>
+      <w:r>
+        <w:t>Teléfono</w:t>
+      </w:r>
+    </w:p>
+    <w:p>
+      <w:pPr>
+        <w:pStyle w:val="Prrafodelista"/>
+        <w:numPr>
+          <w:ilvl w:val="2"/>
+          <w:numId w:val="1"/>
+        </w:numPr>
+        <w:jc w:val="both"/>
+      </w:pPr>
+      <w:r>
+        <w:t>Correo</w:t>
+      </w:r>
+    </w:p>
+    <w:p>
+      <w:pPr>
+        <w:pStyle w:val="Prrafodelista"/>
+        <w:numPr>
+          <w:ilvl w:val="2"/>
+          <w:numId w:val="1"/>
+        </w:numPr>
+        <w:jc w:val="both"/>
+      </w:pPr>
+      <w:r>
+        <w:t>Notas</w:t>
+      </w:r>
+    </w:p>
+    <w:p>
+      <w:pPr>
+        <w:pStyle w:val="Prrafodelista"/>
+        <w:numPr>
+          <w:ilvl w:val="2"/>
+          <w:numId w:val="1"/>
+        </w:numPr>
+        <w:jc w:val="both"/>
+      </w:pPr>
+      <w:r>
+        <w:t>Registro</w:t>
+      </w:r>
+    </w:p>
+    <w:p>
+      <w:pPr>
+        <w:pStyle w:val="Prrafodelista"/>
+        <w:numPr>
           <w:ilvl w:val="1"/>
           <w:numId w:val="1"/>
         </w:numPr>
@@ -242,6 +388,46 @@
       <w:pPr>
         <w:pStyle w:val="Prrafodelista"/>
         <w:numPr>
+          <w:ilvl w:val="2"/>
+          <w:numId w:val="1"/>
+        </w:numPr>
+        <w:jc w:val="both"/>
+      </w:pPr>
+      <w:r>
+        <w:t>Usuario</w:t>
+      </w:r>
+    </w:p>
+    <w:p>
+      <w:pPr>
+        <w:pStyle w:val="Prrafodelista"/>
+        <w:numPr>
+          <w:ilvl w:val="2"/>
+          <w:numId w:val="1"/>
+        </w:numPr>
+        <w:jc w:val="both"/>
+      </w:pPr>
+      <w:r>
+        <w:lastRenderedPageBreak/>
+        <w:t>Token</w:t>
+      </w:r>
+    </w:p>
+    <w:p>
+      <w:pPr>
+        <w:pStyle w:val="Prrafodelista"/>
+        <w:numPr>
+          <w:ilvl w:val="2"/>
+          <w:numId w:val="1"/>
+        </w:numPr>
+        <w:jc w:val="both"/>
+      </w:pPr>
+      <w:r>
+        <w:t>Vencimiento</w:t>
+      </w:r>
+    </w:p>
+    <w:p>
+      <w:pPr>
+        <w:pStyle w:val="Prrafodelista"/>
+        <w:numPr>
           <w:ilvl w:val="0"/>
           <w:numId w:val="1"/>
         </w:numPr>
@@ -268,6 +454,45 @@
       <w:pPr>
         <w:pStyle w:val="Prrafodelista"/>
         <w:numPr>
+          <w:ilvl w:val="2"/>
+          <w:numId w:val="1"/>
+        </w:numPr>
+        <w:jc w:val="both"/>
+      </w:pPr>
+      <w:r>
+        <w:t>Nombre de notificación</w:t>
+      </w:r>
+    </w:p>
+    <w:p>
+      <w:pPr>
+        <w:pStyle w:val="Prrafodelista"/>
+        <w:numPr>
+          <w:ilvl w:val="2"/>
+          <w:numId w:val="1"/>
+        </w:numPr>
+        <w:jc w:val="both"/>
+      </w:pPr>
+      <w:r>
+        <w:t>Tipo de notificación</w:t>
+      </w:r>
+    </w:p>
+    <w:p>
+      <w:pPr>
+        <w:pStyle w:val="Prrafodelista"/>
+        <w:numPr>
+          <w:ilvl w:val="2"/>
+          <w:numId w:val="1"/>
+        </w:numPr>
+        <w:jc w:val="both"/>
+      </w:pPr>
+      <w:r>
+        <w:t>Plantilla</w:t>
+      </w:r>
+    </w:p>
+    <w:p>
+      <w:pPr>
+        <w:pStyle w:val="Prrafodelista"/>
+        <w:numPr>
           <w:ilvl w:val="1"/>
           <w:numId w:val="1"/>
         </w:numPr>
@@ -281,6 +506,32 @@
       <w:pPr>
         <w:pStyle w:val="Prrafodelista"/>
         <w:numPr>
+          <w:ilvl w:val="2"/>
+          <w:numId w:val="1"/>
+        </w:numPr>
+        <w:jc w:val="both"/>
+      </w:pPr>
+      <w:r>
+        <w:t>Registro</w:t>
+      </w:r>
+    </w:p>
+    <w:p>
+      <w:pPr>
+        <w:pStyle w:val="Prrafodelista"/>
+        <w:numPr>
+          <w:ilvl w:val="2"/>
+          <w:numId w:val="1"/>
+        </w:numPr>
+        <w:jc w:val="both"/>
+      </w:pPr>
+      <w:r>
+        <w:t>Trazabilidad</w:t>
+      </w:r>
+    </w:p>
+    <w:p>
+      <w:pPr>
+        <w:pStyle w:val="Prrafodelista"/>
+        <w:numPr>
           <w:ilvl w:val="0"/>
           <w:numId w:val="1"/>
         </w:numPr>
@@ -301,6 +552,45 @@
       </w:pPr>
       <w:r>
         <w:t>Estadística</w:t>
+      </w:r>
+    </w:p>
+    <w:p>
+      <w:pPr>
+        <w:pStyle w:val="Prrafodelista"/>
+        <w:numPr>
+          <w:ilvl w:val="2"/>
+          <w:numId w:val="1"/>
+        </w:numPr>
+        <w:jc w:val="both"/>
+      </w:pPr>
+      <w:r>
+        <w:t>Modelo</w:t>
+      </w:r>
+    </w:p>
+    <w:p>
+      <w:pPr>
+        <w:pStyle w:val="Prrafodelista"/>
+        <w:numPr>
+          <w:ilvl w:val="2"/>
+          <w:numId w:val="1"/>
+        </w:numPr>
+        <w:jc w:val="both"/>
+      </w:pPr>
+      <w:r>
+        <w:t>Tipo de medición</w:t>
+      </w:r>
+    </w:p>
+    <w:p>
+      <w:pPr>
+        <w:pStyle w:val="Prrafodelista"/>
+        <w:numPr>
+          <w:ilvl w:val="2"/>
+          <w:numId w:val="1"/>
+        </w:numPr>
+        <w:jc w:val="both"/>
+      </w:pPr>
+      <w:r>
+        <w:t>Datos</w:t>
       </w:r>
     </w:p>
     <w:p>
@@ -351,7 +641,15 @@
         <w:jc w:val="both"/>
       </w:pPr>
       <w:r>
-        <w:t>En el desarrollo del ejercicio se empezó por crear 2 carpetas de trabajo diferentes para cada uno de los objetivos (backend y frontend) y serán documentados individualmente.</w:t>
+        <w:t xml:space="preserve">En el desarrollo del ejercicio se empezó por crear 2 carpetas de trabajo diferentes para cada uno de los objetivos (backend y </w:t>
+      </w:r>
+      <w:proofErr w:type="spellStart"/>
+      <w:r>
+        <w:t>frontend</w:t>
+      </w:r>
+      <w:proofErr w:type="spellEnd"/>
+      <w:r>
+        <w:t>) y serán documentados individualmente.</w:t>
       </w:r>
     </w:p>
     <w:p>
@@ -364,7 +662,6 @@
         <w:jc w:val="both"/>
       </w:pPr>
       <w:r>
-        <w:lastRenderedPageBreak/>
         <w:t xml:space="preserve">Backend: </w:t>
       </w:r>
     </w:p>
@@ -378,177 +675,45 @@
         <w:jc w:val="both"/>
       </w:pPr>
       <w:r>
-        <w:t xml:space="preserve">Se incorpora </w:t>
-      </w:r>
-      <w:r>
-        <w:t xml:space="preserve">una librería de creación de rutas para las diversas peticiones y que puedan funcionar con un .htaccess y </w:t>
-      </w:r>
-      <w:r>
-        <w:t>así</w:t>
-      </w:r>
+        <w:t>Incorporamos una librería de creación de rutas para las diversas peticiones y que puedan funcionar con un .</w:t>
+      </w:r>
+      <w:proofErr w:type="spellStart"/>
+      <w:r>
+        <w:t>htaccess</w:t>
+      </w:r>
+      <w:proofErr w:type="spellEnd"/>
+      <w:r>
+        <w:t xml:space="preserve"> y </w:t>
+      </w:r>
+      <w:proofErr w:type="spellStart"/>
+      <w:r>
+        <w:t>asi</w:t>
+      </w:r>
+      <w:proofErr w:type="spellEnd"/>
       <w:r>
         <w:t xml:space="preserve"> dedicarnos a tener una estructura adecuada y un mejor orden para cada petición. Dentro de la búsqueda en librería encontré</w:t>
       </w:r>
       <w:r>
         <w:t xml:space="preserve"> “</w:t>
       </w:r>
-      <w:r>
-        <w:t>nikic/fast-route</w:t>
-      </w:r>
+      <w:proofErr w:type="spellStart"/>
+      <w:r>
+        <w:t>nikic</w:t>
+      </w:r>
+      <w:proofErr w:type="spellEnd"/>
+      <w:r>
+        <w:t>/</w:t>
+      </w:r>
+      <w:proofErr w:type="spellStart"/>
+      <w:r>
+        <w:t>fast-route</w:t>
+      </w:r>
+      <w:proofErr w:type="spellEnd"/>
       <w:r>
         <w:t>”</w:t>
       </w:r>
       <w:r>
         <w:t xml:space="preserve"> </w:t>
-      </w:r>
-    </w:p>
-    <w:p>
-      <w:pPr>
-        <w:pStyle w:val="Prrafodelista"/>
-        <w:numPr>
-          <w:ilvl w:val="1"/>
-          <w:numId w:val="2"/>
-        </w:numPr>
-        <w:jc w:val="both"/>
-      </w:pPr>
-      <w:r>
-        <w:t>La revisión de la documentación de la librería “</w:t>
-      </w:r>
-      <w:r>
-        <w:t>catfan/medoo</w:t>
-      </w:r>
-      <w:r>
-        <w:t>” toma una evaluación fuerte al poder esta configurarse para hacer modificación de modelos generales un poco más rápido</w:t>
-      </w:r>
-    </w:p>
-    <w:p>
-      <w:pPr>
-        <w:pStyle w:val="Prrafodelista"/>
-        <w:numPr>
-          <w:ilvl w:val="1"/>
-          <w:numId w:val="2"/>
-        </w:numPr>
-        <w:jc w:val="both"/>
-      </w:pPr>
-      <w:r>
-        <w:t>Con la ruta y el sistema de conexión con la base de datos, se empezó a hacer la conexión general de lo que iba a necesitar: Modelo Base, un Controlador Base y un Boot Base. Se decide entonces crear unas clases que me ayudaran a servir como Middleware para aquella solución a peticiones repetitivas como la del usuario actual.</w:t>
-      </w:r>
-    </w:p>
-    <w:p>
-      <w:pPr>
-        <w:pStyle w:val="Prrafodelista"/>
-        <w:numPr>
-          <w:ilvl w:val="1"/>
-          <w:numId w:val="2"/>
-        </w:numPr>
-        <w:jc w:val="both"/>
-      </w:pPr>
-      <w:r>
-        <w:t>Una librería de gestión de comandos seria de mucha utilidad para el procesamiento de la instalación del sistema, asi decidí importar “</w:t>
-      </w:r>
-      <w:r>
-        <w:t>splitbrain/php-cli</w:t>
-      </w:r>
-      <w:r>
-        <w:t>” y enfocarme en desarrollar 2 comandos, el de alterar la configuración del sistema y el de migrar la base de datos.</w:t>
-      </w:r>
-    </w:p>
-    <w:p>
-      <w:pPr>
-        <w:pStyle w:val="Prrafodelista"/>
-        <w:numPr>
-          <w:ilvl w:val="1"/>
-          <w:numId w:val="2"/>
-        </w:numPr>
-        <w:jc w:val="both"/>
-      </w:pPr>
-      <w:r>
-        <w:t>Decidí hacer un test sobre los sms para probar su funcionamiento al enviarse y hacer test de conexión con el API de Cellvoz.</w:t>
-      </w:r>
-    </w:p>
-    <w:p>
-      <w:pPr>
-        <w:pStyle w:val="Prrafodelista"/>
-        <w:numPr>
-          <w:ilvl w:val="1"/>
-          <w:numId w:val="2"/>
-        </w:numPr>
-        <w:jc w:val="both"/>
-      </w:pPr>
-      <w:r>
-        <w:t>Una vez listas las conexiones se retorna el token de seguridad usando JWT y guardando su vencimiento en la base de datos.</w:t>
-      </w:r>
-    </w:p>
-    <w:p>
-      <w:pPr>
-        <w:pStyle w:val="Prrafodelista"/>
-        <w:numPr>
-          <w:ilvl w:val="1"/>
-          <w:numId w:val="2"/>
-        </w:numPr>
-        <w:jc w:val="both"/>
-      </w:pPr>
-      <w:r>
-        <w:t>Se generó un modelo de logs que permite imprimir en archivos separados los logs de cada servicio o instrucción independiente.</w:t>
-      </w:r>
-    </w:p>
-    <w:p>
-      <w:pPr>
-        <w:pStyle w:val="Prrafodelista"/>
-        <w:ind w:left="1440"/>
-        <w:jc w:val="both"/>
-      </w:pPr>
-    </w:p>
-    <w:p>
-      <w:pPr>
-        <w:pStyle w:val="Prrafodelista"/>
-        <w:numPr>
-          <w:ilvl w:val="0"/>
-          <w:numId w:val="2"/>
-        </w:numPr>
-        <w:jc w:val="both"/>
-      </w:pPr>
-      <w:r>
-        <w:t>Frontend:</w:t>
-      </w:r>
-    </w:p>
-    <w:p>
-      <w:pPr>
-        <w:pStyle w:val="Prrafodelista"/>
-        <w:numPr>
-          <w:ilvl w:val="1"/>
-          <w:numId w:val="2"/>
-        </w:numPr>
-        <w:jc w:val="both"/>
-      </w:pPr>
-      <w:r>
-        <w:t>Debido a que no se puede usar frameworks, decidí instaurar el package.json del npm pero no instalar en él nada para no cargar el repositorio, todas las librerías serán cargadas por CDN.</w:t>
-      </w:r>
-    </w:p>
-    <w:p>
-      <w:pPr>
-        <w:pStyle w:val="Prrafodelista"/>
-        <w:numPr>
-          <w:ilvl w:val="1"/>
-          <w:numId w:val="2"/>
-        </w:numPr>
-        <w:jc w:val="both"/>
-      </w:pPr>
-      <w:r>
-        <w:t>El enfoque principal se lo llevo el sistema de login, donde deje instaurado el sistema de notificaciones de CellVoz en función con el registro.</w:t>
-      </w:r>
-    </w:p>
-    <w:p>
-      <w:pPr>
-        <w:pStyle w:val="Prrafodelista"/>
-        <w:numPr>
-          <w:ilvl w:val="1"/>
-          <w:numId w:val="2"/>
-        </w:numPr>
-        <w:jc w:val="both"/>
-      </w:pPr>
-      <w:r>
-        <w:t>Se hizo que cada una de las vistas se cargaran de manera independiente, permitiendo así tener un mejor control de los scripts en cada una de los fragmentos necesarios.</w:t>
       </w:r>
     </w:p>
     <w:p>
@@ -574,56 +739,18 @@
     </w:p>
     <w:p>
       <w:pPr>
-        <w:pStyle w:val="Prrafodelista"/>
-        <w:numPr>
-          <w:ilvl w:val="0"/>
-          <w:numId w:val="3"/>
-        </w:numPr>
-        <w:jc w:val="both"/>
-      </w:pPr>
-      <w:r>
-        <w:t xml:space="preserve">Se hizo una evaluación rápida de las </w:t>
-      </w:r>
-      <w:r>
-        <w:t>librearías</w:t>
-      </w:r>
-      <w:r>
-        <w:t xml:space="preserve"> de uso para no generar mucha carga en los archivos generales</w:t>
-      </w:r>
-    </w:p>
-    <w:p>
-      <w:pPr>
-        <w:pStyle w:val="Prrafodelista"/>
-        <w:numPr>
-          <w:ilvl w:val="0"/>
-          <w:numId w:val="3"/>
-        </w:numPr>
-        <w:jc w:val="both"/>
-      </w:pPr>
-      <w:r>
-        <w:t xml:space="preserve">Hubo un problema de conexión con los datos iniciales por lo cual se decidió enfocar el proyecto a algo similar con los mismos objetivos de la </w:t>
-      </w:r>
-      <w:r>
-        <w:t>prueba,</w:t>
-      </w:r>
-      <w:r>
-        <w:t xml:space="preserve"> pero con datos mas reales</w:t>
-      </w:r>
-      <w:r>
-        <w:t>.</w:t>
-      </w:r>
-    </w:p>
-    <w:p>
-      <w:pPr>
-        <w:pStyle w:val="Prrafodelista"/>
-        <w:numPr>
-          <w:ilvl w:val="0"/>
-          <w:numId w:val="3"/>
-        </w:numPr>
-        <w:jc w:val="both"/>
-      </w:pPr>
-      <w:r>
-        <w:t>No ha sido posible probar hasta el momento fuera de la maquina local.</w:t>
+        <w:jc w:val="both"/>
+      </w:pPr>
+      <w:r>
+        <w:t>Mi evaluación de las librerías fue superficial en cuanto a la recomendaciones básicas en búsqueda de palabras clave como “</w:t>
+      </w:r>
+      <w:proofErr w:type="spellStart"/>
+      <w:r>
+        <w:t>route</w:t>
+      </w:r>
+      <w:proofErr w:type="spellEnd"/>
+      <w:r>
+        <w:t>” y lectura rápida sobre le uso, instalación y requisitos de la misma.</w:t>
       </w:r>
     </w:p>
     <w:sectPr>
@@ -641,7 +768,7 @@
   <w:abstractNum w:abstractNumId="0" w15:restartNumberingAfterBreak="0">
     <w:nsid w:val="06C325E1"/>
     <w:multiLevelType w:val="hybridMultilevel"/>
-    <w:tmpl w:val="F1A01612"/>
+    <w:tmpl w:val="B268ED22"/>
     <w:lvl w:ilvl="0" w:tplc="240A000F">
       <w:start w:val="1"/>
       <w:numFmt w:val="decimal"/>
@@ -810,103 +937,11 @@
       </w:pPr>
     </w:lvl>
   </w:abstractNum>
-  <w:abstractNum w:abstractNumId="2" w15:restartNumberingAfterBreak="0">
-    <w:nsid w:val="3B8B72BC"/>
-    <w:multiLevelType w:val="hybridMultilevel"/>
-    <w:tmpl w:val="249CF228"/>
-    <w:lvl w:ilvl="0" w:tplc="5178F4B4">
-      <w:start w:val="1"/>
-      <w:numFmt w:val="decimal"/>
-      <w:lvlText w:val="%1."/>
-      <w:lvlJc w:val="left"/>
-      <w:pPr>
-        <w:ind w:left="1080" w:hanging="360"/>
-      </w:pPr>
-      <w:rPr>
-        <w:rFonts w:hint="default"/>
-      </w:rPr>
-    </w:lvl>
-    <w:lvl w:ilvl="1" w:tplc="240A0019" w:tentative="1">
-      <w:start w:val="1"/>
-      <w:numFmt w:val="lowerLetter"/>
-      <w:lvlText w:val="%2."/>
-      <w:lvlJc w:val="left"/>
-      <w:pPr>
-        <w:ind w:left="1800" w:hanging="360"/>
-      </w:pPr>
-    </w:lvl>
-    <w:lvl w:ilvl="2" w:tplc="240A001B" w:tentative="1">
-      <w:start w:val="1"/>
-      <w:numFmt w:val="lowerRoman"/>
-      <w:lvlText w:val="%3."/>
-      <w:lvlJc w:val="right"/>
-      <w:pPr>
-        <w:ind w:left="2520" w:hanging="180"/>
-      </w:pPr>
-    </w:lvl>
-    <w:lvl w:ilvl="3" w:tplc="240A000F" w:tentative="1">
-      <w:start w:val="1"/>
-      <w:numFmt w:val="decimal"/>
-      <w:lvlText w:val="%4."/>
-      <w:lvlJc w:val="left"/>
-      <w:pPr>
-        <w:ind w:left="3240" w:hanging="360"/>
-      </w:pPr>
-    </w:lvl>
-    <w:lvl w:ilvl="4" w:tplc="240A0019" w:tentative="1">
-      <w:start w:val="1"/>
-      <w:numFmt w:val="lowerLetter"/>
-      <w:lvlText w:val="%5."/>
-      <w:lvlJc w:val="left"/>
-      <w:pPr>
-        <w:ind w:left="3960" w:hanging="360"/>
-      </w:pPr>
-    </w:lvl>
-    <w:lvl w:ilvl="5" w:tplc="240A001B" w:tentative="1">
-      <w:start w:val="1"/>
-      <w:numFmt w:val="lowerRoman"/>
-      <w:lvlText w:val="%6."/>
-      <w:lvlJc w:val="right"/>
-      <w:pPr>
-        <w:ind w:left="4680" w:hanging="180"/>
-      </w:pPr>
-    </w:lvl>
-    <w:lvl w:ilvl="6" w:tplc="240A000F" w:tentative="1">
-      <w:start w:val="1"/>
-      <w:numFmt w:val="decimal"/>
-      <w:lvlText w:val="%7."/>
-      <w:lvlJc w:val="left"/>
-      <w:pPr>
-        <w:ind w:left="5400" w:hanging="360"/>
-      </w:pPr>
-    </w:lvl>
-    <w:lvl w:ilvl="7" w:tplc="240A0019" w:tentative="1">
-      <w:start w:val="1"/>
-      <w:numFmt w:val="lowerLetter"/>
-      <w:lvlText w:val="%8."/>
-      <w:lvlJc w:val="left"/>
-      <w:pPr>
-        <w:ind w:left="6120" w:hanging="360"/>
-      </w:pPr>
-    </w:lvl>
-    <w:lvl w:ilvl="8" w:tplc="240A001B" w:tentative="1">
-      <w:start w:val="1"/>
-      <w:numFmt w:val="lowerRoman"/>
-      <w:lvlText w:val="%9."/>
-      <w:lvlJc w:val="right"/>
-      <w:pPr>
-        <w:ind w:left="6840" w:hanging="180"/>
-      </w:pPr>
-    </w:lvl>
-  </w:abstractNum>
   <w:num w:numId="1">
     <w:abstractNumId w:val="1"/>
   </w:num>
   <w:num w:numId="2">
     <w:abstractNumId w:val="0"/>
-  </w:num>
-  <w:num w:numId="3">
-    <w:abstractNumId w:val="2"/>
   </w:num>
 </w:numbering>
 </file>
@@ -1034,7 +1069,6 @@
     <w:lsdException w:name="HTML Sample" w:semiHidden="1" w:unhideWhenUsed="1"/>
     <w:lsdException w:name="HTML Typewriter" w:semiHidden="1" w:unhideWhenUsed="1"/>
     <w:lsdException w:name="HTML Variable" w:semiHidden="1" w:unhideWhenUsed="1"/>
-    <w:lsdException w:name="Normal Table" w:semiHidden="1" w:unhideWhenUsed="1"/>
     <w:lsdException w:name="annotation subject" w:semiHidden="1" w:unhideWhenUsed="1"/>
     <w:lsdException w:name="No List" w:semiHidden="1" w:unhideWhenUsed="1"/>
     <w:lsdException w:name="Outline List 1" w:semiHidden="1" w:unhideWhenUsed="1"/>
@@ -1081,10 +1115,8 @@
     <w:lsdException w:name="Table Subtle 2" w:semiHidden="1" w:unhideWhenUsed="1"/>
     <w:lsdException w:name="Table Web 1" w:semiHidden="1" w:unhideWhenUsed="1"/>
     <w:lsdException w:name="Table Web 2" w:semiHidden="1" w:unhideWhenUsed="1"/>
-    <w:lsdException w:name="Table Web 3" w:semiHidden="1" w:unhideWhenUsed="1"/>
     <w:lsdException w:name="Balloon Text" w:semiHidden="1" w:unhideWhenUsed="1"/>
     <w:lsdException w:name="Table Grid" w:uiPriority="39"/>
-    <w:lsdException w:name="Table Theme" w:semiHidden="1" w:unhideWhenUsed="1"/>
     <w:lsdException w:name="Placeholder Text" w:semiHidden="1"/>
     <w:lsdException w:name="No Spacing" w:uiPriority="1" w:qFormat="1"/>
     <w:lsdException w:name="Light Shading" w:uiPriority="60"/>

</xml_diff>